<commit_message>
Update til Plakat udkast
</commit_message>
<xml_diff>
--- a/Files/Metode afsnit.docx
+++ b/Files/Metode afsnit.docx
@@ -1,52 +1,105 @@
 
 <file path=word/document.xml><?xml version="1.0" encoding="utf-8"?>
-<w:document xmlns:wpc="http://schemas.microsoft.com/office/word/2010/wordprocessingCanvas" xmlns:cx="http://schemas.microsoft.com/office/drawing/2014/chartex" xmlns:cx1="http://schemas.microsoft.com/office/drawing/2015/9/8/chartex" xmlns:cx2="http://schemas.microsoft.com/office/drawing/2015/10/21/chartex" xmlns:cx3="http://schemas.microsoft.com/office/drawing/2016/5/9/chartex" xmlns:cx4="http://schemas.microsoft.com/office/drawing/2016/5/10/chartex" xmlns:cx5="http://schemas.microsoft.com/office/drawing/2016/5/11/chartex" xmlns:cx6="http://schemas.microsoft.com/office/drawing/2016/5/12/chartex" xmlns:cx7="http://schemas.microsoft.com/office/drawing/2016/5/13/chartex" xmlns:cx8="http://schemas.microsoft.com/office/drawing/2016/5/14/chartex" xmlns:mc="http://schemas.openxmlformats.org/markup-compatibility/2006" xmlns:aink="http://schemas.microsoft.com/office/drawing/2016/ink" xmlns:am3d="http://schemas.microsoft.com/office/drawing/2017/model3d" xmlns:o="urn:schemas-microsoft-com:office:office" xmlns:r="http://schemas.openxmlformats.org/officeDocument/2006/relationships" xmlns:m="http://schemas.openxmlformats.org/officeDocument/2006/math" xmlns:v="urn:schemas-microsoft-com:vml" xmlns:wp14="http://schemas.microsoft.com/office/word/2010/wordprocessingDrawing" xmlns:wp="http://schemas.openxmlformats.org/drawingml/2006/wordprocessingDrawing" xmlns:w10="urn:schemas-microsoft-com:office:word" xmlns:w="http://schemas.openxmlformats.org/wordprocessingml/2006/main" xmlns:w14="http://schemas.microsoft.com/office/word/2010/wordml" xmlns:w15="http://schemas.microsoft.com/office/word/2012/wordml" xmlns:w16cid="http://schemas.microsoft.com/office/word/2016/wordml/cid" xmlns:w16se="http://schemas.microsoft.com/office/word/2015/wordml/symex" xmlns:wpg="http://schemas.microsoft.com/office/word/2010/wordprocessingGroup" xmlns:wpi="http://schemas.microsoft.com/office/word/2010/wordprocessingInk" xmlns:wne="http://schemas.microsoft.com/office/word/2006/wordml" xmlns:wps="http://schemas.microsoft.com/office/word/2010/wordprocessingShape" mc:Ignorable="w14 w15 w16se w16cid wp14">
+<w:document xmlns:o="urn:schemas-microsoft-com:office:office" xmlns:r="http://schemas.openxmlformats.org/officeDocument/2006/relationships" xmlns:v="urn:schemas-microsoft-com:vml" xmlns:w="http://schemas.openxmlformats.org/wordprocessingml/2006/main" xmlns:w10="urn:schemas-microsoft-com:office:word" xmlns:wp="http://schemas.openxmlformats.org/drawingml/2006/wordprocessingDrawing" xmlns:wps="http://schemas.microsoft.com/office/word/2010/wordprocessingShape" xmlns:wpg="http://schemas.microsoft.com/office/word/2010/wordprocessingGroup" xmlns:mc="http://schemas.openxmlformats.org/markup-compatibility/2006" xmlns:wp14="http://schemas.microsoft.com/office/word/2010/wordprocessingDrawing" xmlns:w14="http://schemas.microsoft.com/office/word/2010/wordml" mc:Ignorable="w14 wp14">
   <w:body>
     <w:p>
       <w:pPr>
-        <w:pStyle w:val="Overskrift1"/>
+        <w:pStyle w:val="Heading1"/>
+        <w:spacing w:before="240" w:after="0"/>
+        <w:rPr/>
       </w:pPr>
       <w:r>
+        <w:rPr/>
         <w:t>Metode afsnit</w:t>
-      </w:r>
-    </w:p>
-    <w:p>
-      <w:r>
-        <w:t xml:space="preserve">Overordnet set vil vi benytte Den klassiske V-model, som er standard </w:t>
-      </w:r>
-      <w:proofErr w:type="spellStart"/>
-      <w:r>
-        <w:t>projektarbejdsmodel</w:t>
-      </w:r>
-      <w:proofErr w:type="spellEnd"/>
-      <w:r>
-        <w:t xml:space="preserve"> for software ingeniører. Modellen er illustreret i figur x. </w:t>
-      </w:r>
-      <w:r>
-        <w:t>V-modellen er en metode at bruge til problemorienteret projekt arbejde i Software Engi</w:t>
-      </w:r>
-      <w:r>
-        <w:t>n</w:t>
-      </w:r>
-      <w:r>
-        <w:t>eering. Der er mange andre modeller, man kan anvende til at beskrive samme arbejdsform, men i vores gruppe tage vi udgangspunkt i denne, og laver afvigelser ud fra vores projekt</w:t>
-      </w:r>
-      <w:r>
-        <w:t>.</w:t>
       </w:r>
     </w:p>
     <w:p>
       <w:pPr>
-        <w:keepNext/>
+        <w:pStyle w:val="Normal"/>
+        <w:rPr/>
       </w:pPr>
       <w:r>
+        <w:rPr/>
+        <w:t>Gruppen</w:t>
+      </w:r>
+      <w:r>
+        <w:rPr/>
+        <w:t xml:space="preserve"> </w:t>
+      </w:r>
+      <w:r>
+        <w:rPr/>
+        <w:t>vil</w:t>
+      </w:r>
+      <w:r>
+        <w:rPr/>
+        <w:t xml:space="preserve"> benytte V-model</w:t>
+      </w:r>
+      <w:r>
+        <w:rPr/>
+        <w:t>len</w:t>
+      </w:r>
+      <w:r>
+        <w:rPr/>
+        <w:t xml:space="preserve">, som er </w:t>
+      </w:r>
+      <w:r>
+        <w:rPr/>
+        <w:t>en</w:t>
+      </w:r>
+      <w:r>
+        <w:rPr/>
+        <w:t xml:space="preserve"> projektarbejdsmodel for software ingeniører. Modellen er illustreret i figur </w:t>
+      </w:r>
+      <w:r>
         <w:rPr>
-          <w:noProof/>
+          <w:b w:val="false"/>
+          <w:bCs w:val="false"/>
+          <w:sz w:val="22"/>
+          <w:szCs w:val="22"/>
         </w:rPr>
+        <w:t>2</w:t>
+      </w:r>
+      <w:r>
+        <w:rPr/>
+        <w:t xml:space="preserve">. Der er mange andre modeller, man kan anvende til at beskrive samme arbejdsform, men </w:t>
+      </w:r>
+      <w:r>
+        <w:rPr/>
+        <w:t xml:space="preserve">i </w:t>
+      </w:r>
+      <w:r>
+        <w:rPr/>
+        <w:t>gruppe</w:t>
+      </w:r>
+      <w:r>
+        <w:rPr/>
+        <w:t>n</w:t>
+      </w:r>
+      <w:r>
+        <w:rPr/>
+        <w:t xml:space="preserve"> tage</w:t>
+      </w:r>
+      <w:r>
+        <w:rPr/>
+        <w:t>r</w:t>
+      </w:r>
+      <w:r>
+        <w:rPr/>
+        <w:t xml:space="preserve"> vi udgangspunkt i denne, og laver afvigelser ud fra vores projekt.</w:t>
+      </w:r>
+    </w:p>
+    <w:p>
+      <w:pPr>
+        <w:pStyle w:val="Normal"/>
+        <w:keepNext w:val="true"/>
+        <w:rPr/>
+      </w:pPr>
+      <w:r>
+        <w:rPr/>
         <w:drawing>
-          <wp:inline distT="0" distB="0" distL="0" distR="0" wp14:anchorId="01B9BA6C" wp14:editId="4D316546">
+          <wp:inline distT="0" distB="7620" distL="0" distR="7620">
             <wp:extent cx="5593080" cy="4450080"/>
-            <wp:effectExtent l="0" t="0" r="7620" b="7620"/>
+            <wp:effectExtent l="0" t="0" r="0" b="0"/>
             <wp:docPr id="1" name="Billede 1" descr="V-Model"/>
             <wp:cNvGraphicFramePr>
               <a:graphicFrameLocks xmlns:a="http://schemas.openxmlformats.org/drawingml/2006/main" noChangeAspect="1"/>
@@ -55,20 +108,13 @@
               <a:graphicData uri="http://schemas.openxmlformats.org/drawingml/2006/picture">
                 <pic:pic xmlns:pic="http://schemas.openxmlformats.org/drawingml/2006/picture">
                   <pic:nvPicPr>
-                    <pic:cNvPr id="0" name="Picture 1" descr="V-Model"/>
+                    <pic:cNvPr id="1" name="Billede 1" descr="V-Model"/>
                     <pic:cNvPicPr>
                       <a:picLocks noChangeAspect="1" noChangeArrowheads="1"/>
                     </pic:cNvPicPr>
                   </pic:nvPicPr>
                   <pic:blipFill>
-                    <a:blip r:embed="rId4">
-                      <a:extLst>
-                        <a:ext uri="{28A0092B-C50C-407E-A947-70E740481C1C}">
-                          <a14:useLocalDpi xmlns:a14="http://schemas.microsoft.com/office/drawing/2010/main" val="0"/>
-                        </a:ext>
-                      </a:extLst>
-                    </a:blip>
-                    <a:srcRect/>
+                    <a:blip r:embed="rId2"/>
                     <a:stretch>
                       <a:fillRect/>
                     </a:stretch>
@@ -81,10 +127,6 @@
                     <a:prstGeom prst="rect">
                       <a:avLst/>
                     </a:prstGeom>
-                    <a:noFill/>
-                    <a:ln>
-                      <a:noFill/>
-                    </a:ln>
                   </pic:spPr>
                 </pic:pic>
               </a:graphicData>
@@ -95,128 +137,532 @@
     </w:p>
     <w:p>
       <w:pPr>
-        <w:pStyle w:val="Billedtekst"/>
+        <w:pStyle w:val="Caption1"/>
+        <w:rPr/>
       </w:pPr>
       <w:r>
+        <w:rPr/>
         <w:t xml:space="preserve">Figur </w:t>
       </w:r>
-      <w:fldSimple w:instr=" SEQ Figur \* ARABIC ">
-        <w:r>
-          <w:rPr>
-            <w:noProof/>
-          </w:rPr>
-          <w:t>1</w:t>
-        </w:r>
-      </w:fldSimple>
-      <w:r>
-        <w:t>, illustration af V-modellen. Hvor pilene angiver i hvilken rækkefølger, du anvender metodedelene.</w:t>
+      <w:r>
+        <w:rPr/>
+        <w:fldChar w:fldCharType="begin"/>
+      </w:r>
+      <w:r>
+        <w:rPr/>
+        <w:instrText> SEQ Figur \* ARABIC </w:instrText>
+      </w:r>
+      <w:r>
+        <w:rPr/>
+        <w:fldChar w:fldCharType="separate"/>
+      </w:r>
+      <w:r>
+        <w:rPr/>
+        <w:t>1</w:t>
+      </w:r>
+      <w:r>
+        <w:rPr/>
+        <w:fldChar w:fldCharType="end"/>
+      </w:r>
+      <w:r>
+        <w:rPr/>
+        <w:t xml:space="preserve">, </w:t>
+      </w:r>
+      <w:r>
+        <w:rPr/>
+        <w:t>I</w:t>
+      </w:r>
+      <w:r>
+        <w:rPr/>
+        <w:t xml:space="preserve">llustration af V-modellen. </w:t>
+      </w:r>
+      <w:r>
+        <w:rPr/>
+        <w:t>P</w:t>
+      </w:r>
+      <w:r>
+        <w:rPr/>
+        <w:t>ilene angiver i hvilken rækkefølger, du anvender metodedelene.</w:t>
       </w:r>
     </w:p>
     <w:p>
-      <w:r>
-        <w:t>I nogen af V-modellens segmenter vil vi afvige fra modellen. Vi afviger i første skridt omhandlende analyse af kravspecifikationerne. Her vil man ofte i samarbejde med en virksomhed lave en liste af krav og forventninger til softwaren som man udvikler. I dette projekt, er det gruppen selv, der vil sætte kravene og specifikationer</w:t>
-      </w:r>
-      <w:r>
-        <w:t xml:space="preserve"> til spillet</w:t>
-      </w:r>
-      <w:r>
-        <w:t xml:space="preserve">. Kravene vil blive sat på baggrund af problemformuleringen og de overordnede krav for opgaven. </w:t>
-      </w:r>
-      <w:r>
-        <w:t>Kravene</w:t>
-      </w:r>
-      <w:r>
-        <w:t xml:space="preserve"> vil også blive begrænset af den faglige viden vi har, og tiden vi har til rådighed.</w:t>
-      </w:r>
-      <w:r>
-        <w:t xml:space="preserve"> </w:t>
+      <w:pPr>
+        <w:pStyle w:val="Normal"/>
+        <w:rPr/>
+      </w:pPr>
+      <w:r>
+        <w:rPr/>
+        <w:t>I nog</w:t>
+      </w:r>
+      <w:r>
+        <w:rPr/>
+        <w:t>le</w:t>
+      </w:r>
+      <w:r>
+        <w:rPr/>
+        <w:t xml:space="preserve"> af V-modellens segmenter vil </w:t>
+      </w:r>
+      <w:r>
+        <w:rPr/>
+        <w:t>gruppen</w:t>
+      </w:r>
+      <w:r>
+        <w:rPr/>
+        <w:t xml:space="preserve"> afvige fra modellen. </w:t>
+      </w:r>
+      <w:r>
+        <w:rPr/>
+        <w:t>Gruppen</w:t>
+      </w:r>
+      <w:r>
+        <w:rPr/>
+        <w:t xml:space="preserve"> afviger i første skridt omhandlende analyse af kravspecifikationerne. Her vil man ofte i samarbejde med en virksomhed lave en liste af krav og forventninger til softwaren, som man udvikler. I dette projekt, er det gruppen selv, der vil sætte kravene og specifikationer</w:t>
+      </w:r>
+      <w:r>
+        <w:rPr/>
+        <w:t>ne</w:t>
+      </w:r>
+      <w:r>
+        <w:rPr/>
+        <w:t xml:space="preserve"> til spillet. Kravene vil blive sat på baggrund af problemformuleringen og de overordnede krav </w:t>
+      </w:r>
+      <w:r>
+        <w:rPr/>
+        <w:t>til</w:t>
+      </w:r>
+      <w:r>
+        <w:rPr/>
+        <w:t xml:space="preserve"> opgaven. Kravene vil også blive begrænset af den faglige viden </w:t>
+      </w:r>
+      <w:r>
+        <w:rPr/>
+        <w:t>gruppen</w:t>
+      </w:r>
+      <w:r>
+        <w:rPr/>
+        <w:t xml:space="preserve"> har, og tiden </w:t>
+      </w:r>
+      <w:r>
+        <w:rPr/>
+        <w:t>der er</w:t>
+      </w:r>
+      <w:r>
+        <w:rPr/>
+        <w:t xml:space="preserve"> til rådighed. </w:t>
       </w:r>
     </w:p>
     <w:p>
-      <w:r>
-        <w:t>I System design</w:t>
-      </w:r>
-      <w:r>
-        <w:t xml:space="preserve"> vil vi se på, hvordan vi kan komme vores krav og forventninger til livs. I virkeligheden vil vi se på, hvilke objektorienteret programmeringsteorier skal anvendes for at kunne implementere vores krav. Hvad kræver vores spil idé af faglig </w:t>
-      </w:r>
-      <w:proofErr w:type="spellStart"/>
-      <w:r>
-        <w:t>formåen</w:t>
-      </w:r>
-      <w:proofErr w:type="spellEnd"/>
-      <w:r>
-        <w:t xml:space="preserve">? </w:t>
+      <w:pPr>
+        <w:pStyle w:val="Normal"/>
+        <w:rPr/>
+      </w:pPr>
+      <w:r>
+        <w:rPr/>
+        <w:t xml:space="preserve">I System design vil </w:t>
+      </w:r>
+      <w:r>
+        <w:rPr/>
+        <w:t>gruppen</w:t>
+      </w:r>
+      <w:r>
+        <w:rPr/>
+        <w:t xml:space="preserve"> se på, hvordan </w:t>
+      </w:r>
+      <w:r>
+        <w:rPr/>
+        <w:t>man</w:t>
+      </w:r>
+      <w:r>
+        <w:rPr/>
+        <w:t xml:space="preserve"> kan komme vores krav og forventninger til livs. I virkeligheden vil </w:t>
+      </w:r>
+      <w:r>
+        <w:rPr/>
+        <w:t>gruppen</w:t>
+      </w:r>
+      <w:r>
+        <w:rPr/>
+        <w:t xml:space="preserve"> se på, hvilke objektorienteret programmeringsteorier, </w:t>
+      </w:r>
+      <w:r>
+        <w:rPr/>
+        <w:t>der</w:t>
+      </w:r>
+      <w:r>
+        <w:rPr/>
+        <w:t xml:space="preserve"> skal anvendes for at kunne implementere </w:t>
+      </w:r>
+      <w:r>
+        <w:rPr/>
+        <w:t>kravene</w:t>
+      </w:r>
+      <w:r>
+        <w:rPr/>
+        <w:t xml:space="preserve">. </w:t>
       </w:r>
     </w:p>
     <w:p>
-      <w:r>
-        <w:t>I design af arkitekturen vil bryde vores spillet ned i et UML-diagram, og forsøge at kortlægge spillet, så vi som gruppe kan organisere spillets implementering. Næsten det samme gælder for design af modulerne. Her vil vi kigge på de enkelte klasser og sup-klasser give dem arkitektur i fællesskab, som forbedre det organisatoriske</w:t>
-      </w:r>
-      <w:r>
-        <w:t xml:space="preserve">, når vi skal implementere spillet. Når vi fælles kender den overordnet arkitektur og </w:t>
-      </w:r>
-      <w:r>
-        <w:lastRenderedPageBreak/>
-        <w:t xml:space="preserve">arkitekturen af klasserne, er det lette for gruppen at implementere dele hver for sig og efterfælgende samle koden. </w:t>
+      <w:pPr>
+        <w:pStyle w:val="Normal"/>
+        <w:rPr/>
+      </w:pPr>
+      <w:r>
+        <w:rPr/>
+        <w:t xml:space="preserve">I design af arkitekturen </w:t>
+      </w:r>
+      <w:r>
+        <w:rPr/>
+        <w:t>vil et CRC-kort og et UML-diagram fremstilles</w:t>
+      </w:r>
+      <w:r>
+        <w:rPr/>
+        <w:t xml:space="preserve">, </w:t>
+      </w:r>
+      <w:r>
+        <w:rPr/>
+        <w:t>og spillets struktur kortlægges</w:t>
+      </w:r>
+      <w:r>
+        <w:rPr/>
+        <w:t xml:space="preserve">, så </w:t>
+      </w:r>
+      <w:r>
+        <w:rPr/>
+        <w:t>gruppen</w:t>
+      </w:r>
+      <w:r>
+        <w:rPr/>
+        <w:t xml:space="preserve"> kan organisere spillets implementering. Næsten det samme gælder for design af modulerne. Her vil </w:t>
+      </w:r>
+      <w:r>
+        <w:rPr/>
+        <w:t>gruppen</w:t>
+      </w:r>
+      <w:r>
+        <w:rPr/>
+        <w:t xml:space="preserve"> kigge på de enkelte klasser, su</w:t>
+      </w:r>
+      <w:r>
+        <w:rPr/>
+        <w:t>b</w:t>
+      </w:r>
+      <w:r>
+        <w:rPr/>
+        <w:t xml:space="preserve">-klasser </w:t>
+      </w:r>
+      <w:r>
+        <w:rPr/>
+        <w:t>og</w:t>
+      </w:r>
+      <w:r>
+        <w:rPr/>
+        <w:t xml:space="preserve"> give dem </w:t>
+      </w:r>
+      <w:r>
+        <w:rPr/>
+        <w:t>struktur. Det vil</w:t>
+      </w:r>
+      <w:r>
+        <w:rPr/>
+        <w:t xml:space="preserve"> forbedre det organisatoriske, når </w:t>
+      </w:r>
+      <w:r>
+        <w:rPr/>
+        <w:t>det</w:t>
+      </w:r>
+      <w:r>
+        <w:rPr/>
+        <w:t xml:space="preserve"> skal implementer</w:t>
+      </w:r>
+      <w:r>
+        <w:rPr/>
+        <w:t>s i</w:t>
+      </w:r>
+      <w:r>
+        <w:rPr/>
+        <w:t xml:space="preserve"> spillet. Når </w:t>
+      </w:r>
+      <w:r>
+        <w:rPr/>
+        <w:t>gruppen</w:t>
+      </w:r>
+      <w:r>
+        <w:rPr/>
+        <w:t xml:space="preserve"> kender den overordne</w:t>
+      </w:r>
+      <w:r>
+        <w:rPr/>
+        <w:t>de</w:t>
+      </w:r>
+      <w:r>
+        <w:rPr/>
+        <w:t xml:space="preserve"> arkitektur </w:t>
+      </w:r>
+      <w:r>
+        <w:rPr/>
+        <w:t>af klasserne er etableret</w:t>
+      </w:r>
+      <w:r>
+        <w:rPr/>
+        <w:t>, er det lette</w:t>
+      </w:r>
+      <w:r>
+        <w:rPr/>
+        <w:t>re</w:t>
+      </w:r>
+      <w:r>
+        <w:rPr/>
+        <w:t xml:space="preserve"> for gruppen at implementere dele hver for sig og efterf</w:t>
+      </w:r>
+      <w:r>
+        <w:rPr/>
+        <w:t>ø</w:t>
+      </w:r>
+      <w:r>
+        <w:rPr/>
+        <w:t xml:space="preserve">lgende samle koden. </w:t>
       </w:r>
     </w:p>
     <w:p>
-      <w:r>
-        <w:t xml:space="preserve">I kodning eller implementeringsfasen, vil vi i bund og grund sidde og kode spillet klasse for klasse. </w:t>
+      <w:pPr>
+        <w:pStyle w:val="Normal"/>
+        <w:rPr/>
+      </w:pPr>
+      <w:r>
+        <w:rPr/>
+        <w:t xml:space="preserve">I kodning eller implementeringsfasen, vil </w:t>
+      </w:r>
+      <w:r>
+        <w:rPr/>
+        <w:t>gruppen</w:t>
+      </w:r>
+      <w:r>
+        <w:rPr/>
+        <w:t xml:space="preserve"> </w:t>
+      </w:r>
+      <w:r>
+        <w:rPr/>
+        <w:t>programmere</w:t>
+      </w:r>
+      <w:r>
+        <w:rPr/>
+        <w:t xml:space="preserve"> spillet </w:t>
+      </w:r>
+      <w:r>
+        <w:rPr/>
+        <w:t>del for del. Som problemer opstår bliver opgaver oprettet, som hvert medlem af gruppen kan tage på sine skuldre. Slutteligt vil delene blive sammenlagt for at skabe et færdigt funktionelt program.</w:t>
       </w:r>
     </w:p>
     <w:p>
-      <w:r>
-        <w:t>De efterfølgende handler om forskellige typer af ”</w:t>
-      </w:r>
-      <w:proofErr w:type="spellStart"/>
-      <w:r>
-        <w:t>testing</w:t>
-      </w:r>
-      <w:proofErr w:type="spellEnd"/>
-      <w:r>
-        <w:t>”, men grundet vores manglende viden og erfaring kan vi løbet af 1. semester ikke</w:t>
-      </w:r>
-      <w:r>
-        <w:t xml:space="preserve"> udføre disse test. Vi vil blot have en metode, vi kalder ”</w:t>
-      </w:r>
-      <w:proofErr w:type="spellStart"/>
-      <w:r>
-        <w:t>testing</w:t>
-      </w:r>
-      <w:proofErr w:type="spellEnd"/>
-      <w:r>
-        <w:t xml:space="preserve">”. I </w:t>
-      </w:r>
-      <w:proofErr w:type="spellStart"/>
-      <w:r>
-        <w:t>testing</w:t>
-      </w:r>
-      <w:proofErr w:type="spellEnd"/>
-      <w:r>
-        <w:t xml:space="preserve"> vil vi ”</w:t>
-      </w:r>
-      <w:proofErr w:type="spellStart"/>
-      <w:r>
-        <w:t>debug</w:t>
-      </w:r>
-      <w:proofErr w:type="spellEnd"/>
-      <w:r>
-        <w:t>” spillet og verificerer funktionaliteten af spillet. Virker spillet, og virker spillet hensigtsmæssigt?</w:t>
+      <w:pPr>
+        <w:pStyle w:val="Normal"/>
+        <w:rPr/>
+      </w:pPr>
+      <w:r>
+        <w:rPr/>
+        <w:t xml:space="preserve">De efterfølgende </w:t>
+      </w:r>
+      <w:r>
+        <w:rPr/>
+        <w:t>faser</w:t>
+      </w:r>
+      <w:r>
+        <w:rPr/>
+        <w:t xml:space="preserve"> handler om forskellige typer test</w:t>
+      </w:r>
+      <w:r>
+        <w:rPr/>
+        <w:t>s</w:t>
+      </w:r>
+      <w:r>
+        <w:rPr/>
+        <w:t xml:space="preserve">, men grundet vores manglende viden og erfaring kan </w:t>
+      </w:r>
+      <w:r>
+        <w:rPr/>
+        <w:t>gruppen</w:t>
+      </w:r>
+      <w:r>
+        <w:rPr/>
+        <w:t xml:space="preserve"> </w:t>
+      </w:r>
+      <w:r>
+        <w:rPr/>
+        <w:t>på</w:t>
+      </w:r>
+      <w:r>
+        <w:rPr/>
+        <w:t xml:space="preserve"> 1. semester ikke udføre </w:t>
+      </w:r>
+      <w:r>
+        <w:rPr/>
+        <w:t>disse</w:t>
+      </w:r>
+      <w:r>
+        <w:rPr/>
+        <w:t xml:space="preserve">. </w:t>
+      </w:r>
+      <w:r>
+        <w:rPr/>
+        <w:t>Gruppen</w:t>
+      </w:r>
+      <w:r>
+        <w:rPr/>
+        <w:t xml:space="preserve"> vil blot have en metode, </w:t>
+      </w:r>
+      <w:r>
+        <w:rPr/>
+        <w:t xml:space="preserve">ved navnet </w:t>
+      </w:r>
+      <w:r>
+        <w:rPr/>
+        <w:t>test. I test</w:t>
+      </w:r>
+      <w:r>
+        <w:rPr/>
+        <w:t>fasen</w:t>
+      </w:r>
+      <w:r>
+        <w:rPr/>
+        <w:t xml:space="preserve"> vil </w:t>
+      </w:r>
+      <w:r>
+        <w:rPr/>
+        <w:t>gruppen</w:t>
+      </w:r>
+      <w:r>
+        <w:rPr/>
+        <w:t xml:space="preserve"> ”debug</w:t>
+      </w:r>
+      <w:r>
+        <w:rPr/>
+        <w:t>ge</w:t>
+      </w:r>
+      <w:r>
+        <w:rPr/>
+        <w:t>” spillet og verificerer funktionaliteten. Virker spillet, og virker spillet hensigtsmæssigt?</w:t>
       </w:r>
     </w:p>
     <w:p>
-      <w:r>
-        <w:t xml:space="preserve">Til sidst vil vi reflektere på det færdige spil. Vi kigger på om det overholder de krav, vi har stillet, og om det er et gyldigt svar på vores problemformulering. Vi kigger på om der, var noget i processen vi kunne gøre anderledes, eller var der noget teoretisk viden, der forhindrede os i ikke at nå frem til et optimalt produkt. </w:t>
+      <w:pPr>
+        <w:pStyle w:val="Normal"/>
+        <w:rPr/>
+      </w:pPr>
+      <w:r>
+        <w:rPr/>
+        <w:t xml:space="preserve">Til sidst vil </w:t>
+      </w:r>
+      <w:r>
+        <w:rPr/>
+        <w:t>gruppen</w:t>
+      </w:r>
+      <w:r>
+        <w:rPr/>
+        <w:t xml:space="preserve"> reflektere på det færdige spil. </w:t>
+      </w:r>
+      <w:r>
+        <w:rPr/>
+        <w:t>Der</w:t>
+      </w:r>
+      <w:r>
+        <w:rPr/>
+        <w:t xml:space="preserve"> kigge</w:t>
+      </w:r>
+      <w:r>
+        <w:rPr/>
+        <w:t>s</w:t>
+      </w:r>
+      <w:r>
+        <w:rPr/>
+        <w:t xml:space="preserve"> på om det overholder </w:t>
+      </w:r>
+      <w:r>
+        <w:rPr/>
+        <w:t>kravene</w:t>
+      </w:r>
+      <w:r>
+        <w:rPr/>
+        <w:t xml:space="preserve">, </w:t>
+      </w:r>
+      <w:r>
+        <w:rPr/>
+        <w:t>der</w:t>
+      </w:r>
+      <w:r>
+        <w:rPr/>
+        <w:t xml:space="preserve"> </w:t>
+      </w:r>
+      <w:r>
+        <w:rPr/>
+        <w:t>er</w:t>
+      </w:r>
+      <w:r>
+        <w:rPr/>
+        <w:t xml:space="preserve"> stillet, og om det er et </w:t>
+      </w:r>
+      <w:r>
+        <w:rPr/>
+        <w:t>fyldestgørende</w:t>
+      </w:r>
+      <w:r>
+        <w:rPr/>
+        <w:t xml:space="preserve"> svar på problemformulering</w:t>
+      </w:r>
+      <w:r>
+        <w:rPr/>
+        <w:t>en</w:t>
+      </w:r>
+      <w:r>
+        <w:rPr/>
+        <w:t xml:space="preserve">. </w:t>
+      </w:r>
+      <w:r>
+        <w:rPr/>
+        <w:t>Der</w:t>
+      </w:r>
+      <w:r>
+        <w:rPr/>
+        <w:t xml:space="preserve"> kigge</w:t>
+      </w:r>
+      <w:r>
+        <w:rPr/>
+        <w:t>s</w:t>
+      </w:r>
+      <w:r>
+        <w:rPr/>
+        <w:t xml:space="preserve"> på om der, var noget i processen </w:t>
+      </w:r>
+      <w:r>
+        <w:rPr/>
+        <w:t>gruppen</w:t>
+      </w:r>
+      <w:r>
+        <w:rPr/>
+        <w:t xml:space="preserve"> kunne gøre anderledes, eller var der noget teoretisk viden, der forhindrede os i ikke at nå frem til et optimalt produkt. </w:t>
       </w:r>
     </w:p>
-    <w:p/>
-    <w:p/>
     <w:p>
       <w:pPr>
-        <w:rPr>
-          <w:lang w:val="en-US"/>
-        </w:rPr>
+        <w:pStyle w:val="Normal"/>
+        <w:rPr/>
+      </w:pPr>
+      <w:r>
+        <w:rPr/>
+      </w:r>
+    </w:p>
+    <w:p>
+      <w:pPr>
+        <w:pStyle w:val="Normal"/>
+        <w:rPr/>
+      </w:pPr>
+      <w:r>
+        <w:rPr/>
+      </w:r>
+    </w:p>
+    <w:p>
+      <w:pPr>
+        <w:pStyle w:val="Normal"/>
+        <w:rPr/>
       </w:pPr>
       <w:r>
         <w:rPr>
@@ -224,10 +670,10 @@
         </w:rPr>
         <w:t xml:space="preserve">Source: </w:t>
       </w:r>
-      <w:hyperlink r:id="rId5" w:history="1">
+      <w:hyperlink r:id="rId3">
         <w:r>
           <w:rPr>
-            <w:rStyle w:val="Hyperlink"/>
+            <w:rStyle w:val="InternetLink"/>
             <w:lang w:val="en-US"/>
           </w:rPr>
           <w:t>https://www.geeksforgeeks.org/software-engineering-sdlc-v-model/</w:t>
@@ -236,60 +682,62 @@
     </w:p>
     <w:p>
       <w:pPr>
-        <w:rPr>
-          <w:lang w:val="en-US"/>
-        </w:rPr>
+        <w:pStyle w:val="Normal"/>
+        <w:widowControl/>
+        <w:bidi w:val="0"/>
+        <w:spacing w:lineRule="auto" w:line="259" w:before="0" w:after="160"/>
+        <w:jc w:val="left"/>
+        <w:rPr/>
       </w:pPr>
-      <w:hyperlink r:id="rId6" w:history="1">
+      <w:hyperlink r:id="rId4">
         <w:r>
           <w:rPr>
-            <w:rStyle w:val="Hyperlink"/>
+            <w:rStyle w:val="InternetLink"/>
             <w:lang w:val="en-US"/>
           </w:rPr>
           <w:t>https://en.wikipedia.org/wiki/V-Model_(software_development)</w:t>
         </w:r>
       </w:hyperlink>
-      <w:bookmarkStart w:id="0" w:name="_GoBack"/>
-      <w:bookmarkEnd w:id="0"/>
     </w:p>
     <w:sectPr>
+      <w:type w:val="nextPage"/>
       <w:pgSz w:w="11906" w:h="16838"/>
-      <w:pgMar w:top="1701" w:right="1134" w:bottom="1701" w:left="1134" w:header="708" w:footer="708" w:gutter="0"/>
-      <w:cols w:space="708"/>
-      <w:docGrid w:linePitch="360"/>
+      <w:pgMar w:left="1134" w:right="1134" w:header="0" w:top="1701" w:footer="0" w:bottom="1701" w:gutter="0"/>
+      <w:pgNumType w:fmt="decimal"/>
+      <w:formProt w:val="false"/>
+      <w:textDirection w:val="lrTb"/>
+      <w:docGrid w:type="default" w:linePitch="360" w:charSpace="4096"/>
     </w:sectPr>
   </w:body>
 </w:document>
 </file>
 
 <file path=word/styles.xml><?xml version="1.0" encoding="utf-8"?>
-<w:styles xmlns:mc="http://schemas.openxmlformats.org/markup-compatibility/2006" xmlns:r="http://schemas.openxmlformats.org/officeDocument/2006/relationships" xmlns:w="http://schemas.openxmlformats.org/wordprocessingml/2006/main" xmlns:w14="http://schemas.microsoft.com/office/word/2010/wordml" xmlns:w15="http://schemas.microsoft.com/office/word/2012/wordml" xmlns:w16cid="http://schemas.microsoft.com/office/word/2016/wordml/cid" xmlns:w16se="http://schemas.microsoft.com/office/word/2015/wordml/symex" mc:Ignorable="w14 w15 w16se w16cid">
+<w:styles xmlns:w="http://schemas.openxmlformats.org/wordprocessingml/2006/main" xmlns:w14="http://schemas.microsoft.com/office/word/2010/wordml" xmlns:mc="http://schemas.openxmlformats.org/markup-compatibility/2006" mc:Ignorable="w14">
   <w:docDefaults>
     <w:rPrDefault>
       <w:rPr>
-        <w:rFonts w:asciiTheme="minorHAnsi" w:eastAsiaTheme="minorHAnsi" w:hAnsiTheme="minorHAnsi" w:cstheme="minorBidi"/>
+        <w:rFonts w:ascii="Calibri" w:hAnsi="Calibri" w:eastAsia="Calibri" w:cs="" w:asciiTheme="minorHAnsi" w:cstheme="minorBidi" w:eastAsiaTheme="minorHAnsi" w:hAnsiTheme="minorHAnsi"/>
         <w:sz w:val="22"/>
         <w:szCs w:val="22"/>
         <w:lang w:val="da-DK" w:eastAsia="en-US" w:bidi="ar-SA"/>
       </w:rPr>
     </w:rPrDefault>
     <w:pPrDefault>
-      <w:pPr>
-        <w:spacing w:after="160" w:line="259" w:lineRule="auto"/>
-      </w:pPr>
+      <w:pPr/>
     </w:pPrDefault>
   </w:docDefaults>
   <w:latentStyles w:defLockedState="0" w:defUIPriority="99" w:defSemiHidden="0" w:defUnhideWhenUsed="0" w:defQFormat="0" w:count="377">
     <w:lsdException w:name="Normal" w:uiPriority="0" w:qFormat="1"/>
     <w:lsdException w:name="heading 1" w:uiPriority="9" w:qFormat="1"/>
-    <w:lsdException w:name="heading 2" w:semiHidden="1" w:uiPriority="9" w:unhideWhenUsed="1" w:qFormat="1"/>
-    <w:lsdException w:name="heading 3" w:semiHidden="1" w:uiPriority="9" w:unhideWhenUsed="1" w:qFormat="1"/>
-    <w:lsdException w:name="heading 4" w:semiHidden="1" w:uiPriority="9" w:unhideWhenUsed="1" w:qFormat="1"/>
-    <w:lsdException w:name="heading 5" w:semiHidden="1" w:uiPriority="9" w:unhideWhenUsed="1" w:qFormat="1"/>
-    <w:lsdException w:name="heading 6" w:semiHidden="1" w:uiPriority="9" w:unhideWhenUsed="1" w:qFormat="1"/>
-    <w:lsdException w:name="heading 7" w:semiHidden="1" w:uiPriority="9" w:unhideWhenUsed="1" w:qFormat="1"/>
-    <w:lsdException w:name="heading 8" w:semiHidden="1" w:uiPriority="9" w:unhideWhenUsed="1" w:qFormat="1"/>
-    <w:lsdException w:name="heading 9" w:semiHidden="1" w:uiPriority="9" w:unhideWhenUsed="1" w:qFormat="1"/>
+    <w:lsdException w:name="heading 2" w:uiPriority="9" w:semiHidden="1" w:unhideWhenUsed="1" w:qFormat="1"/>
+    <w:lsdException w:name="heading 3" w:uiPriority="9" w:semiHidden="1" w:unhideWhenUsed="1" w:qFormat="1"/>
+    <w:lsdException w:name="heading 4" w:uiPriority="9" w:semiHidden="1" w:unhideWhenUsed="1" w:qFormat="1"/>
+    <w:lsdException w:name="heading 5" w:uiPriority="9" w:semiHidden="1" w:unhideWhenUsed="1" w:qFormat="1"/>
+    <w:lsdException w:name="heading 6" w:uiPriority="9" w:semiHidden="1" w:unhideWhenUsed="1" w:qFormat="1"/>
+    <w:lsdException w:name="heading 7" w:uiPriority="9" w:semiHidden="1" w:unhideWhenUsed="1" w:qFormat="1"/>
+    <w:lsdException w:name="heading 8" w:uiPriority="9" w:semiHidden="1" w:unhideWhenUsed="1" w:qFormat="1"/>
+    <w:lsdException w:name="heading 9" w:uiPriority="9" w:semiHidden="1" w:unhideWhenUsed="1" w:qFormat="1"/>
     <w:lsdException w:name="index 1" w:semiHidden="1" w:unhideWhenUsed="1"/>
     <w:lsdException w:name="index 2" w:semiHidden="1" w:unhideWhenUsed="1"/>
     <w:lsdException w:name="index 3" w:semiHidden="1" w:unhideWhenUsed="1"/>
@@ -299,22 +747,22 @@
     <w:lsdException w:name="index 7" w:semiHidden="1" w:unhideWhenUsed="1"/>
     <w:lsdException w:name="index 8" w:semiHidden="1" w:unhideWhenUsed="1"/>
     <w:lsdException w:name="index 9" w:semiHidden="1" w:unhideWhenUsed="1"/>
-    <w:lsdException w:name="toc 1" w:semiHidden="1" w:uiPriority="39" w:unhideWhenUsed="1"/>
-    <w:lsdException w:name="toc 2" w:semiHidden="1" w:uiPriority="39" w:unhideWhenUsed="1"/>
-    <w:lsdException w:name="toc 3" w:semiHidden="1" w:uiPriority="39" w:unhideWhenUsed="1"/>
-    <w:lsdException w:name="toc 4" w:semiHidden="1" w:uiPriority="39" w:unhideWhenUsed="1"/>
-    <w:lsdException w:name="toc 5" w:semiHidden="1" w:uiPriority="39" w:unhideWhenUsed="1"/>
-    <w:lsdException w:name="toc 6" w:semiHidden="1" w:uiPriority="39" w:unhideWhenUsed="1"/>
-    <w:lsdException w:name="toc 7" w:semiHidden="1" w:uiPriority="39" w:unhideWhenUsed="1"/>
-    <w:lsdException w:name="toc 8" w:semiHidden="1" w:uiPriority="39" w:unhideWhenUsed="1"/>
-    <w:lsdException w:name="toc 9" w:semiHidden="1" w:uiPriority="39" w:unhideWhenUsed="1"/>
+    <w:lsdException w:name="toc 1" w:uiPriority="39" w:semiHidden="1" w:unhideWhenUsed="1"/>
+    <w:lsdException w:name="toc 2" w:uiPriority="39" w:semiHidden="1" w:unhideWhenUsed="1"/>
+    <w:lsdException w:name="toc 3" w:uiPriority="39" w:semiHidden="1" w:unhideWhenUsed="1"/>
+    <w:lsdException w:name="toc 4" w:uiPriority="39" w:semiHidden="1" w:unhideWhenUsed="1"/>
+    <w:lsdException w:name="toc 5" w:uiPriority="39" w:semiHidden="1" w:unhideWhenUsed="1"/>
+    <w:lsdException w:name="toc 6" w:uiPriority="39" w:semiHidden="1" w:unhideWhenUsed="1"/>
+    <w:lsdException w:name="toc 7" w:uiPriority="39" w:semiHidden="1" w:unhideWhenUsed="1"/>
+    <w:lsdException w:name="toc 8" w:uiPriority="39" w:semiHidden="1" w:unhideWhenUsed="1"/>
+    <w:lsdException w:name="toc 9" w:uiPriority="39" w:semiHidden="1" w:unhideWhenUsed="1"/>
     <w:lsdException w:name="Normal Indent" w:semiHidden="1" w:unhideWhenUsed="1"/>
     <w:lsdException w:name="footnote text" w:semiHidden="1" w:unhideWhenUsed="1"/>
     <w:lsdException w:name="annotation text" w:semiHidden="1" w:unhideWhenUsed="1"/>
     <w:lsdException w:name="header" w:semiHidden="1" w:unhideWhenUsed="1"/>
     <w:lsdException w:name="footer" w:semiHidden="1" w:unhideWhenUsed="1"/>
     <w:lsdException w:name="index heading" w:semiHidden="1" w:unhideWhenUsed="1"/>
-    <w:lsdException w:name="caption" w:semiHidden="1" w:uiPriority="35" w:unhideWhenUsed="1" w:qFormat="1"/>
+    <w:lsdException w:name="caption" w:uiPriority="35" w:semiHidden="1" w:unhideWhenUsed="1" w:qFormat="1"/>
     <w:lsdException w:name="table of figures" w:semiHidden="1" w:unhideWhenUsed="1"/>
     <w:lsdException w:name="envelope address" w:semiHidden="1" w:unhideWhenUsed="1"/>
     <w:lsdException w:name="envelope return" w:semiHidden="1" w:unhideWhenUsed="1"/>
@@ -345,7 +793,7 @@
     <w:lsdException w:name="Title" w:uiPriority="10" w:qFormat="1"/>
     <w:lsdException w:name="Closing" w:semiHidden="1" w:unhideWhenUsed="1"/>
     <w:lsdException w:name="Signature" w:semiHidden="1" w:unhideWhenUsed="1"/>
-    <w:lsdException w:name="Default Paragraph Font" w:semiHidden="1" w:uiPriority="1" w:unhideWhenUsed="1"/>
+    <w:lsdException w:name="Default Paragraph Font" w:uiPriority="1" w:semiHidden="1" w:unhideWhenUsed="1"/>
     <w:lsdException w:name="Body Text" w:semiHidden="1" w:unhideWhenUsed="1"/>
     <w:lsdException w:name="Body Text Indent" w:semiHidden="1" w:unhideWhenUsed="1"/>
     <w:lsdException w:name="List Continue" w:semiHidden="1" w:unhideWhenUsed="1"/>
@@ -542,8 +990,8 @@
     <w:lsdException w:name="Subtle Reference" w:uiPriority="31" w:qFormat="1"/>
     <w:lsdException w:name="Intense Reference" w:uiPriority="32" w:qFormat="1"/>
     <w:lsdException w:name="Book Title" w:uiPriority="33" w:qFormat="1"/>
-    <w:lsdException w:name="Bibliography" w:semiHidden="1" w:uiPriority="37" w:unhideWhenUsed="1"/>
-    <w:lsdException w:name="TOC Heading" w:semiHidden="1" w:uiPriority="39" w:unhideWhenUsed="1" w:qFormat="1"/>
+    <w:lsdException w:name="Bibliography" w:uiPriority="37" w:semiHidden="1" w:unhideWhenUsed="1"/>
+    <w:lsdException w:name="TOC Heading" w:uiPriority="39" w:semiHidden="1" w:unhideWhenUsed="1" w:qFormat="1"/>
     <w:lsdException w:name="Plain Table 1" w:uiPriority="41"/>
     <w:lsdException w:name="Plain Table 2" w:uiPriority="42"/>
     <w:lsdException w:name="Plain Table 3" w:uiPriority="43"/>
@@ -655,36 +1103,169 @@
     <w:lsdException w:name="Smart Link" w:semiHidden="1" w:unhideWhenUsed="1"/>
     <w:lsdException w:name="Smart Link Error" w:semiHidden="1" w:unhideWhenUsed="1"/>
   </w:latentStyles>
-  <w:style w:type="paragraph" w:default="1" w:styleId="Normal">
+  <w:style w:type="paragraph" w:styleId="Normal" w:default="1">
     <w:name w:val="Normal"/>
     <w:qFormat/>
+    <w:pPr>
+      <w:widowControl/>
+      <w:bidi w:val="0"/>
+      <w:spacing w:lineRule="auto" w:line="259" w:before="0" w:after="160"/>
+      <w:jc w:val="left"/>
+    </w:pPr>
+    <w:rPr>
+      <w:rFonts w:ascii="Calibri" w:hAnsi="Calibri" w:eastAsia="Calibri" w:cs="" w:asciiTheme="minorHAnsi" w:cstheme="minorBidi" w:eastAsiaTheme="minorHAnsi" w:hAnsiTheme="minorHAnsi"/>
+      <w:color w:val="auto"/>
+      <w:kern w:val="0"/>
+      <w:sz w:val="22"/>
+      <w:szCs w:val="22"/>
+      <w:lang w:val="da-DK" w:eastAsia="en-US" w:bidi="ar-SA"/>
+    </w:rPr>
   </w:style>
-  <w:style w:type="paragraph" w:styleId="Overskrift1">
-    <w:name w:val="heading 1"/>
+  <w:style w:type="paragraph" w:styleId="Heading1">
+    <w:name w:val="Heading 1"/>
     <w:basedOn w:val="Normal"/>
     <w:next w:val="Normal"/>
     <w:link w:val="Overskrift1Tegn"/>
     <w:uiPriority w:val="9"/>
     <w:qFormat/>
-    <w:rsid w:val="007E793A"/>
+    <w:rsid w:val="007e793a"/>
     <w:pPr>
-      <w:keepNext/>
+      <w:keepNext w:val="true"/>
       <w:keepLines/>
       <w:spacing w:before="240" w:after="0"/>
       <w:outlineLvl w:val="0"/>
     </w:pPr>
     <w:rPr>
-      <w:rFonts w:asciiTheme="majorHAnsi" w:eastAsiaTheme="majorEastAsia" w:hAnsiTheme="majorHAnsi" w:cstheme="majorBidi"/>
-      <w:color w:val="2F5496" w:themeColor="accent1" w:themeShade="BF"/>
+      <w:rFonts w:ascii="Calibri Light" w:hAnsi="Calibri Light" w:eastAsia="" w:cs="" w:asciiTheme="majorHAnsi" w:cstheme="majorBidi" w:eastAsiaTheme="majorEastAsia" w:hAnsiTheme="majorHAnsi"/>
+      <w:color w:val="2F5496" w:themeColor="accent1" w:themeShade="bf"/>
       <w:sz w:val="32"/>
       <w:szCs w:val="32"/>
     </w:rPr>
   </w:style>
-  <w:style w:type="character" w:default="1" w:styleId="Standardskrifttypeiafsnit">
+  <w:style w:type="character" w:styleId="DefaultParagraphFont" w:default="1">
     <w:name w:val="Default Paragraph Font"/>
     <w:uiPriority w:val="1"/>
     <w:semiHidden/>
     <w:unhideWhenUsed/>
+    <w:qFormat/>
+    <w:rPr/>
+  </w:style>
+  <w:style w:type="character" w:styleId="Overskrift1Tegn" w:customStyle="1">
+    <w:name w:val="Overskrift 1 Tegn"/>
+    <w:basedOn w:val="DefaultParagraphFont"/>
+    <w:link w:val="Overskrift1"/>
+    <w:uiPriority w:val="9"/>
+    <w:qFormat/>
+    <w:rsid w:val="007e793a"/>
+    <w:rPr>
+      <w:rFonts w:ascii="Calibri Light" w:hAnsi="Calibri Light" w:eastAsia="" w:cs="" w:asciiTheme="majorHAnsi" w:cstheme="majorBidi" w:eastAsiaTheme="majorEastAsia" w:hAnsiTheme="majorHAnsi"/>
+      <w:color w:val="2F5496" w:themeColor="accent1" w:themeShade="bf"/>
+      <w:sz w:val="32"/>
+      <w:szCs w:val="32"/>
+    </w:rPr>
+  </w:style>
+  <w:style w:type="character" w:styleId="InternetLink">
+    <w:name w:val="Internet Link"/>
+    <w:basedOn w:val="DefaultParagraphFont"/>
+    <w:uiPriority w:val="99"/>
+    <w:semiHidden/>
+    <w:unhideWhenUsed/>
+    <w:rsid w:val="007e793a"/>
+    <w:rPr>
+      <w:color w:val="0000FF"/>
+      <w:u w:val="single"/>
+    </w:rPr>
+  </w:style>
+  <w:style w:type="character" w:styleId="ListLabel1">
+    <w:name w:val="ListLabel 1"/>
+    <w:qFormat/>
+    <w:rPr>
+      <w:lang w:val="en-US"/>
+    </w:rPr>
+  </w:style>
+  <w:style w:type="paragraph" w:styleId="Heading">
+    <w:name w:val="Heading"/>
+    <w:basedOn w:val="Normal"/>
+    <w:next w:val="TextBody"/>
+    <w:qFormat/>
+    <w:pPr>
+      <w:keepNext w:val="true"/>
+      <w:spacing w:before="240" w:after="120"/>
+    </w:pPr>
+    <w:rPr>
+      <w:rFonts w:ascii="Liberation Sans" w:hAnsi="Liberation Sans" w:eastAsia="Noto Sans CJK SC" w:cs="Lohit Devanagari"/>
+      <w:sz w:val="28"/>
+      <w:szCs w:val="28"/>
+    </w:rPr>
+  </w:style>
+  <w:style w:type="paragraph" w:styleId="TextBody">
+    <w:name w:val="Body Text"/>
+    <w:basedOn w:val="Normal"/>
+    <w:pPr>
+      <w:spacing w:lineRule="auto" w:line="276" w:before="0" w:after="140"/>
+    </w:pPr>
+    <w:rPr/>
+  </w:style>
+  <w:style w:type="paragraph" w:styleId="List">
+    <w:name w:val="List"/>
+    <w:basedOn w:val="TextBody"/>
+    <w:pPr/>
+    <w:rPr>
+      <w:rFonts w:cs="Lohit Devanagari"/>
+    </w:rPr>
+  </w:style>
+  <w:style w:type="paragraph" w:styleId="Caption">
+    <w:name w:val="Caption"/>
+    <w:basedOn w:val="Normal"/>
+    <w:qFormat/>
+    <w:pPr>
+      <w:suppressLineNumbers/>
+      <w:spacing w:before="120" w:after="120"/>
+    </w:pPr>
+    <w:rPr>
+      <w:rFonts w:cs="Lohit Devanagari"/>
+      <w:i/>
+      <w:iCs/>
+      <w:sz w:val="24"/>
+      <w:szCs w:val="24"/>
+    </w:rPr>
+  </w:style>
+  <w:style w:type="paragraph" w:styleId="Index">
+    <w:name w:val="Index"/>
+    <w:basedOn w:val="Normal"/>
+    <w:qFormat/>
+    <w:pPr>
+      <w:suppressLineNumbers/>
+    </w:pPr>
+    <w:rPr>
+      <w:rFonts w:cs="Lohit Devanagari"/>
+    </w:rPr>
+  </w:style>
+  <w:style w:type="paragraph" w:styleId="Caption1">
+    <w:name w:val="caption"/>
+    <w:basedOn w:val="Normal"/>
+    <w:next w:val="Normal"/>
+    <w:uiPriority w:val="35"/>
+    <w:unhideWhenUsed/>
+    <w:qFormat/>
+    <w:rsid w:val="007e793a"/>
+    <w:pPr>
+      <w:spacing w:lineRule="auto" w:line="240" w:before="0" w:after="200"/>
+    </w:pPr>
+    <w:rPr>
+      <w:i/>
+      <w:iCs/>
+      <w:color w:val="44546A" w:themeColor="text2"/>
+      <w:sz w:val="18"/>
+      <w:szCs w:val="18"/>
+    </w:rPr>
+  </w:style>
+  <w:style w:type="numbering" w:styleId="NoList" w:default="1">
+    <w:name w:val="No List"/>
+    <w:uiPriority w:val="99"/>
+    <w:semiHidden/>
+    <w:unhideWhenUsed/>
+    <w:qFormat/>
   </w:style>
   <w:style w:type="table" w:default="1" w:styleId="Tabel-Normal">
     <w:name w:val="Normal Table"/>
@@ -700,56 +1281,6 @@
         <w:right w:w="108" w:type="dxa"/>
       </w:tblCellMar>
     </w:tblPr>
-  </w:style>
-  <w:style w:type="numbering" w:default="1" w:styleId="Ingenoversigt">
-    <w:name w:val="No List"/>
-    <w:uiPriority w:val="99"/>
-    <w:semiHidden/>
-    <w:unhideWhenUsed/>
-  </w:style>
-  <w:style w:type="character" w:customStyle="1" w:styleId="Overskrift1Tegn">
-    <w:name w:val="Overskrift 1 Tegn"/>
-    <w:basedOn w:val="Standardskrifttypeiafsnit"/>
-    <w:link w:val="Overskrift1"/>
-    <w:uiPriority w:val="9"/>
-    <w:rsid w:val="007E793A"/>
-    <w:rPr>
-      <w:rFonts w:asciiTheme="majorHAnsi" w:eastAsiaTheme="majorEastAsia" w:hAnsiTheme="majorHAnsi" w:cstheme="majorBidi"/>
-      <w:color w:val="2F5496" w:themeColor="accent1" w:themeShade="BF"/>
-      <w:sz w:val="32"/>
-      <w:szCs w:val="32"/>
-    </w:rPr>
-  </w:style>
-  <w:style w:type="character" w:styleId="Hyperlink">
-    <w:name w:val="Hyperlink"/>
-    <w:basedOn w:val="Standardskrifttypeiafsnit"/>
-    <w:uiPriority w:val="99"/>
-    <w:semiHidden/>
-    <w:unhideWhenUsed/>
-    <w:rsid w:val="007E793A"/>
-    <w:rPr>
-      <w:color w:val="0000FF"/>
-      <w:u w:val="single"/>
-    </w:rPr>
-  </w:style>
-  <w:style w:type="paragraph" w:styleId="Billedtekst">
-    <w:name w:val="caption"/>
-    <w:basedOn w:val="Normal"/>
-    <w:next w:val="Normal"/>
-    <w:uiPriority w:val="35"/>
-    <w:unhideWhenUsed/>
-    <w:qFormat/>
-    <w:rsid w:val="007E793A"/>
-    <w:pPr>
-      <w:spacing w:after="200" w:line="240" w:lineRule="auto"/>
-    </w:pPr>
-    <w:rPr>
-      <w:i/>
-      <w:iCs/>
-      <w:color w:val="44546A" w:themeColor="text2"/>
-      <w:sz w:val="18"/>
-      <w:szCs w:val="18"/>
-    </w:rPr>
   </w:style>
 </w:styles>
 </file>

</xml_diff>